<commit_message>
Production backup before deployment - Database cleanup, signature refinements, floor plan size adjustment
</commit_message>
<xml_diff>
--- a/Padlás födém szigetelés dokumentum managment/templates/kivitelezoi_nyilatkozat.docx
+++ b/Padlás födém szigetelés dokumentum managment/templates/kivitelezoi_nyilatkozat.docx
@@ -2853,9 +2853,6 @@
                               <w:tab/>
                             </w:r>
                             <w:r>
-                              <w:tab/>
-                            </w:r>
-                            <w:r>
                               <w:t>[[%alaprajz]]</w:t>
                             </w:r>
                           </w:p>
@@ -2887,9 +2884,6 @@
                         <w:spacing w:after="0" w:line="240" w:lineRule="auto"/>
                         <w:textDirection w:val="btLr"/>
                       </w:pPr>
-                      <w:r>
-                        <w:tab/>
-                      </w:r>
                       <w:r>
                         <w:tab/>
                       </w:r>
@@ -5791,7 +5785,7 @@
   <a:extraClrSchemeLst/>
   <a:extLst>
     <a:ext uri="[[05A4C25C-085E-4340-85A3-A5531E510DB2]]">
-      <thm15:themeFamily xmlns="" xmlns:thm15="http://schemas.microsoft.com/office/thememl/2012/main" name="Office Theme" id="[[62F939B6-93AF-4DB8-9C6B-D6C7DFDC589F]]" vid="[[4A3C46E8-61CC-4603-A589-7422A47A8E4A]]"/>
+      <thm15:themeFamily xmlns:thm15="http://schemas.microsoft.com/office/thememl/2012/main" xmlns="" name="Office Theme" id="[[62F939B6-93AF-4DB8-9C6B-D6C7DFDC589F]]" vid="[[4A3C46E8-61CC-4603-A589-7422A47A8E4A]]"/>
     </a:ext>
   </a:extLst>
 </a:theme>

</xml_diff>